<commit_message>
subsection 1.3 , 1.4 added
</commit_message>
<xml_diff>
--- a/‏‏Project-Phase-01-CS310-B-171 (#).docx
+++ b/‏‏Project-Phase-01-CS310-B-171 (#).docx
@@ -2333,9 +2333,517 @@
     <w:p>
       <w:pPr>
         <w:bidi w:val="0"/>
+        <w:spacing w:line="360" w:lineRule="auto"/>
+        <w:ind w:left="720"/>
+        <w:rPr>
+          <w:rFonts w:asciiTheme="majorBidi" w:hAnsiTheme="majorBidi" w:cstheme="majorBidi"/>
+          <w:sz w:val="28"/>
+          <w:szCs w:val="28"/>
+        </w:rPr>
+      </w:pPr>
+    </w:p>
+    <w:p>
+      <w:pPr>
+        <w:bidi w:val="0"/>
+        <w:spacing w:line="360" w:lineRule="auto"/>
+        <w:ind w:left="720"/>
+        <w:rPr>
+          <w:rFonts w:asciiTheme="majorBidi" w:hAnsiTheme="majorBidi" w:cstheme="majorBidi"/>
+          <w:sz w:val="28"/>
+          <w:szCs w:val="28"/>
+        </w:rPr>
+      </w:pPr>
+    </w:p>
+    <w:p>
+      <w:pPr>
+        <w:bidi w:val="0"/>
+        <w:rPr>
+          <w:rFonts w:asciiTheme="majorBidi" w:hAnsiTheme="majorBidi" w:cstheme="majorBidi"/>
+          <w:b/>
+          <w:bCs/>
+          <w:color w:val="4472C4" w:themeColor="accent1"/>
+          <w:sz w:val="36"/>
+          <w:szCs w:val="36"/>
+        </w:rPr>
+      </w:pPr>
+      <w:r>
+        <w:rPr>
+          <w:rFonts w:asciiTheme="majorBidi" w:hAnsiTheme="majorBidi" w:cstheme="majorBidi"/>
+          <w:b/>
+          <w:bCs/>
+          <w:color w:val="4472C4" w:themeColor="accent1"/>
+          <w:sz w:val="36"/>
+          <w:szCs w:val="36"/>
+        </w:rPr>
+        <w:t xml:space="preserve">1.3 </w:t>
+      </w:r>
+      <w:r>
+        <w:rPr>
+          <w:rFonts w:asciiTheme="majorBidi" w:hAnsiTheme="majorBidi" w:cstheme="majorBidi"/>
+          <w:b/>
+          <w:bCs/>
+          <w:color w:val="4472C4" w:themeColor="accent1"/>
+          <w:sz w:val="32"/>
+          <w:szCs w:val="32"/>
+        </w:rPr>
+        <w:t>Definitions, Acronyms, and Abbreviations</w:t>
+      </w:r>
+    </w:p>
+    <w:tbl>
+      <w:tblPr>
+        <w:tblStyle w:val="a5"/>
+        <w:tblW w:w="0" w:type="auto"/>
+        <w:tblInd w:w="720" w:type="dxa"/>
+        <w:tblLook w:val="04A0" w:firstRow="1" w:lastRow="0" w:firstColumn="1" w:lastColumn="0" w:noHBand="0" w:noVBand="1"/>
+      </w:tblPr>
+      <w:tblGrid>
+        <w:gridCol w:w="1260"/>
+        <w:gridCol w:w="6316"/>
+      </w:tblGrid>
+      <w:tr>
+        <w:tc>
+          <w:tcPr>
+            <w:tcW w:w="1260" w:type="dxa"/>
+          </w:tcPr>
+          <w:p>
+            <w:pPr>
+              <w:bidi w:val="0"/>
+              <w:spacing w:line="360" w:lineRule="auto"/>
+              <w:rPr>
+                <w:rFonts w:asciiTheme="majorBidi" w:hAnsiTheme="majorBidi" w:cstheme="majorBidi"/>
+                <w:sz w:val="28"/>
+                <w:szCs w:val="28"/>
+              </w:rPr>
+            </w:pPr>
+            <w:r>
+              <w:rPr>
+                <w:rFonts w:asciiTheme="majorBidi" w:hAnsiTheme="majorBidi" w:cstheme="majorBidi"/>
+                <w:sz w:val="28"/>
+                <w:szCs w:val="28"/>
+              </w:rPr>
+              <w:t>Term</w:t>
+            </w:r>
+          </w:p>
+        </w:tc>
+        <w:tc>
+          <w:tcPr>
+            <w:tcW w:w="6316" w:type="dxa"/>
+          </w:tcPr>
+          <w:p>
+            <w:pPr>
+              <w:bidi w:val="0"/>
+              <w:spacing w:line="360" w:lineRule="auto"/>
+              <w:rPr>
+                <w:rFonts w:asciiTheme="majorBidi" w:hAnsiTheme="majorBidi" w:cstheme="majorBidi"/>
+                <w:sz w:val="28"/>
+                <w:szCs w:val="28"/>
+              </w:rPr>
+            </w:pPr>
+            <w:r>
+              <w:rPr>
+                <w:rFonts w:asciiTheme="majorBidi" w:hAnsiTheme="majorBidi" w:cstheme="majorBidi"/>
+                <w:sz w:val="28"/>
+                <w:szCs w:val="28"/>
+              </w:rPr>
+              <w:t>Definition</w:t>
+            </w:r>
+          </w:p>
+        </w:tc>
+      </w:tr>
+      <w:tr>
+        <w:tc>
+          <w:tcPr>
+            <w:tcW w:w="1260" w:type="dxa"/>
+          </w:tcPr>
+          <w:p>
+            <w:pPr>
+              <w:bidi w:val="0"/>
+              <w:spacing w:line="360" w:lineRule="auto"/>
+              <w:rPr>
+                <w:rFonts w:asciiTheme="majorBidi" w:hAnsiTheme="majorBidi" w:cstheme="majorBidi"/>
+                <w:sz w:val="28"/>
+                <w:szCs w:val="28"/>
+              </w:rPr>
+            </w:pPr>
+            <w:r>
+              <w:rPr>
+                <w:rFonts w:asciiTheme="majorBidi" w:hAnsiTheme="majorBidi" w:cstheme="majorBidi"/>
+                <w:sz w:val="28"/>
+                <w:szCs w:val="28"/>
+              </w:rPr>
+              <w:t>SRS</w:t>
+            </w:r>
+          </w:p>
+        </w:tc>
+        <w:tc>
+          <w:tcPr>
+            <w:tcW w:w="6316" w:type="dxa"/>
+          </w:tcPr>
+          <w:p>
+            <w:pPr>
+              <w:bidi w:val="0"/>
+              <w:spacing w:line="360" w:lineRule="auto"/>
+              <w:rPr>
+                <w:rFonts w:asciiTheme="majorBidi" w:hAnsiTheme="majorBidi" w:cstheme="majorBidi"/>
+                <w:sz w:val="28"/>
+                <w:szCs w:val="28"/>
+              </w:rPr>
+            </w:pPr>
+            <w:r>
+              <w:rPr>
+                <w:rFonts w:asciiTheme="majorBidi" w:hAnsiTheme="majorBidi" w:cstheme="majorBidi"/>
+                <w:sz w:val="28"/>
+                <w:szCs w:val="28"/>
+              </w:rPr>
+              <w:t>Software Requirement Specification</w:t>
+            </w:r>
+          </w:p>
+        </w:tc>
+      </w:tr>
+      <w:tr>
+        <w:tc>
+          <w:tcPr>
+            <w:tcW w:w="1260" w:type="dxa"/>
+          </w:tcPr>
+          <w:p>
+            <w:pPr>
+              <w:bidi w:val="0"/>
+              <w:spacing w:line="360" w:lineRule="auto"/>
+              <w:rPr>
+                <w:rFonts w:asciiTheme="majorBidi" w:hAnsiTheme="majorBidi" w:cstheme="majorBidi"/>
+                <w:sz w:val="28"/>
+                <w:szCs w:val="28"/>
+              </w:rPr>
+            </w:pPr>
+            <w:r>
+              <w:rPr>
+                <w:rFonts w:asciiTheme="majorBidi" w:hAnsiTheme="majorBidi" w:cstheme="majorBidi"/>
+                <w:sz w:val="28"/>
+                <w:szCs w:val="28"/>
+              </w:rPr>
+              <w:t>GPS</w:t>
+            </w:r>
+          </w:p>
+        </w:tc>
+        <w:tc>
+          <w:tcPr>
+            <w:tcW w:w="6316" w:type="dxa"/>
+            <w:shd w:val="clear" w:color="auto" w:fill="auto"/>
+          </w:tcPr>
+          <w:p>
+            <w:pPr>
+              <w:bidi w:val="0"/>
+              <w:spacing w:line="360" w:lineRule="auto"/>
+              <w:rPr>
+                <w:rFonts w:asciiTheme="majorBidi" w:hAnsiTheme="majorBidi" w:cstheme="majorBidi"/>
+                <w:sz w:val="28"/>
+                <w:szCs w:val="28"/>
+              </w:rPr>
+            </w:pPr>
+            <w:r>
+              <w:rPr>
+                <w:rFonts w:asciiTheme="majorBidi" w:hAnsiTheme="majorBidi" w:cstheme="majorBidi"/>
+                <w:sz w:val="28"/>
+                <w:szCs w:val="28"/>
+              </w:rPr>
+              <w:t>Global Positioning System</w:t>
+            </w:r>
+          </w:p>
+        </w:tc>
+      </w:tr>
+      <w:tr>
+        <w:tc>
+          <w:tcPr>
+            <w:tcW w:w="1260" w:type="dxa"/>
+          </w:tcPr>
+          <w:p>
+            <w:pPr>
+              <w:bidi w:val="0"/>
+              <w:spacing w:line="360" w:lineRule="auto"/>
+              <w:rPr>
+                <w:rFonts w:asciiTheme="majorBidi" w:hAnsiTheme="majorBidi" w:cstheme="majorBidi"/>
+                <w:sz w:val="28"/>
+                <w:szCs w:val="28"/>
+              </w:rPr>
+            </w:pPr>
+            <w:r>
+              <w:rPr>
+                <w:rFonts w:asciiTheme="majorBidi" w:hAnsiTheme="majorBidi" w:cstheme="majorBidi"/>
+                <w:sz w:val="28"/>
+                <w:szCs w:val="28"/>
+              </w:rPr>
+              <w:t>LAN</w:t>
+            </w:r>
+          </w:p>
+        </w:tc>
+        <w:tc>
+          <w:tcPr>
+            <w:tcW w:w="6316" w:type="dxa"/>
+          </w:tcPr>
+          <w:p>
+            <w:pPr>
+              <w:bidi w:val="0"/>
+              <w:spacing w:line="360" w:lineRule="auto"/>
+              <w:rPr>
+                <w:rFonts w:asciiTheme="majorBidi" w:hAnsiTheme="majorBidi" w:cstheme="majorBidi"/>
+                <w:sz w:val="28"/>
+                <w:szCs w:val="28"/>
+              </w:rPr>
+            </w:pPr>
+            <w:r>
+              <w:rPr>
+                <w:rFonts w:asciiTheme="majorBidi" w:hAnsiTheme="majorBidi" w:cstheme="majorBidi"/>
+                <w:sz w:val="28"/>
+                <w:szCs w:val="28"/>
+              </w:rPr>
+              <w:t>Local Area Network</w:t>
+            </w:r>
+          </w:p>
+        </w:tc>
+      </w:tr>
+      <w:tr>
+        <w:tc>
+          <w:tcPr>
+            <w:tcW w:w="1260" w:type="dxa"/>
+          </w:tcPr>
+          <w:p>
+            <w:pPr>
+              <w:bidi w:val="0"/>
+              <w:spacing w:line="360" w:lineRule="auto"/>
+              <w:rPr>
+                <w:rFonts w:asciiTheme="majorBidi" w:hAnsiTheme="majorBidi" w:cstheme="majorBidi"/>
+                <w:sz w:val="28"/>
+                <w:szCs w:val="28"/>
+              </w:rPr>
+            </w:pPr>
+            <w:r>
+              <w:rPr>
+                <w:rFonts w:asciiTheme="majorBidi" w:hAnsiTheme="majorBidi" w:cstheme="majorBidi"/>
+                <w:sz w:val="28"/>
+                <w:szCs w:val="28"/>
+              </w:rPr>
+              <w:t>CTS</w:t>
+            </w:r>
+          </w:p>
+        </w:tc>
+        <w:tc>
+          <w:tcPr>
+            <w:tcW w:w="6316" w:type="dxa"/>
+          </w:tcPr>
+          <w:p>
+            <w:pPr>
+              <w:bidi w:val="0"/>
+              <w:spacing w:line="360" w:lineRule="auto"/>
+              <w:rPr>
+                <w:rFonts w:asciiTheme="majorBidi" w:hAnsiTheme="majorBidi" w:cstheme="majorBidi"/>
+                <w:sz w:val="28"/>
+                <w:szCs w:val="28"/>
+              </w:rPr>
+            </w:pPr>
+            <w:r>
+              <w:rPr>
+                <w:rFonts w:asciiTheme="majorBidi" w:hAnsiTheme="majorBidi" w:cstheme="majorBidi"/>
+                <w:sz w:val="28"/>
+                <w:szCs w:val="28"/>
+              </w:rPr>
+              <w:t>College Tracking System</w:t>
+            </w:r>
+          </w:p>
+        </w:tc>
+      </w:tr>
+      <w:tr>
+        <w:tc>
+          <w:tcPr>
+            <w:tcW w:w="1260" w:type="dxa"/>
+          </w:tcPr>
+          <w:p>
+            <w:pPr>
+              <w:bidi w:val="0"/>
+              <w:spacing w:line="360" w:lineRule="auto"/>
+              <w:rPr>
+                <w:rFonts w:asciiTheme="majorBidi" w:hAnsiTheme="majorBidi" w:cstheme="majorBidi"/>
+                <w:sz w:val="28"/>
+                <w:szCs w:val="28"/>
+              </w:rPr>
+            </w:pPr>
+            <w:r>
+              <w:rPr>
+                <w:rFonts w:asciiTheme="majorBidi" w:hAnsiTheme="majorBidi" w:cstheme="majorBidi"/>
+                <w:sz w:val="28"/>
+                <w:szCs w:val="28"/>
+              </w:rPr>
+              <w:t>User</w:t>
+            </w:r>
+          </w:p>
+        </w:tc>
+        <w:tc>
+          <w:tcPr>
+            <w:tcW w:w="6316" w:type="dxa"/>
+          </w:tcPr>
+          <w:p>
+            <w:pPr>
+              <w:bidi w:val="0"/>
+              <w:spacing w:line="360" w:lineRule="auto"/>
+              <w:rPr>
+                <w:rFonts w:asciiTheme="majorBidi" w:hAnsiTheme="majorBidi" w:cstheme="majorBidi"/>
+                <w:sz w:val="28"/>
+                <w:szCs w:val="28"/>
+              </w:rPr>
+            </w:pPr>
+            <w:r>
+              <w:rPr>
+                <w:rFonts w:asciiTheme="majorBidi" w:hAnsiTheme="majorBidi" w:cstheme="majorBidi"/>
+                <w:sz w:val="28"/>
+                <w:szCs w:val="28"/>
+              </w:rPr>
+              <w:t>Anyone uses the application</w:t>
+            </w:r>
+          </w:p>
+        </w:tc>
+      </w:tr>
+    </w:tbl>
+    <w:p>
+      <w:pPr>
+        <w:bidi w:val="0"/>
+        <w:spacing w:line="360" w:lineRule="auto"/>
+        <w:ind w:left="720"/>
+        <w:rPr>
+          <w:rFonts w:asciiTheme="majorBidi" w:hAnsiTheme="majorBidi" w:cstheme="majorBidi"/>
+          <w:sz w:val="28"/>
+          <w:szCs w:val="28"/>
+        </w:rPr>
+      </w:pPr>
+    </w:p>
+    <w:p>
+      <w:pPr>
+        <w:bidi w:val="0"/>
+        <w:spacing w:line="360" w:lineRule="auto"/>
+        <w:ind w:left="720"/>
+        <w:rPr>
+          <w:rFonts w:asciiTheme="majorBidi" w:hAnsiTheme="majorBidi" w:cstheme="majorBidi"/>
+          <w:sz w:val="28"/>
+          <w:szCs w:val="28"/>
+        </w:rPr>
+      </w:pPr>
+    </w:p>
+    <w:p>
+      <w:pPr>
+        <w:bidi w:val="0"/>
+        <w:rPr>
+          <w:rFonts w:asciiTheme="majorBidi" w:hAnsiTheme="majorBidi" w:cstheme="majorBidi"/>
+          <w:b/>
+          <w:bCs/>
+          <w:color w:val="4472C4" w:themeColor="accent1"/>
+          <w:sz w:val="36"/>
+          <w:szCs w:val="36"/>
+        </w:rPr>
+      </w:pPr>
+      <w:r>
+        <w:rPr>
+          <w:rFonts w:asciiTheme="majorBidi" w:hAnsiTheme="majorBidi" w:cstheme="majorBidi"/>
+          <w:b/>
+          <w:bCs/>
+          <w:color w:val="4472C4" w:themeColor="accent1"/>
+          <w:sz w:val="36"/>
+          <w:szCs w:val="36"/>
+        </w:rPr>
+        <w:t>1.4 Overview</w:t>
+      </w:r>
+    </w:p>
+    <w:p>
+      <w:pPr>
+        <w:bidi w:val="0"/>
+        <w:spacing w:line="360" w:lineRule="auto"/>
+        <w:ind w:left="720"/>
+        <w:jc w:val="both"/>
+        <w:rPr>
+          <w:rFonts w:asciiTheme="majorBidi" w:hAnsiTheme="majorBidi" w:cstheme="majorBidi"/>
+          <w:sz w:val="28"/>
+          <w:szCs w:val="28"/>
+        </w:rPr>
+      </w:pPr>
+      <w:r>
+        <w:rPr>
+          <w:rFonts w:asciiTheme="majorBidi" w:hAnsiTheme="majorBidi" w:cstheme="majorBidi"/>
+          <w:sz w:val="28"/>
+          <w:szCs w:val="28"/>
+        </w:rPr>
+        <w:t xml:space="preserve">           This document contains the system requirements specifications of the project and it is divided into sections. Section 2 provides a general description of the product in addition to the assumptions made and dependencies. Section 3 describes the specific requirements of the product which includes the external interface requirements and functional/ non-functional requirements. The contributions of each team member are given in section 5. Finally, section 6 concludes the document.</w:t>
+      </w:r>
+    </w:p>
+    <w:p>
+      <w:pPr>
+        <w:bidi w:val="0"/>
+        <w:rPr>
+          <w:rFonts w:asciiTheme="majorBidi" w:hAnsiTheme="majorBidi" w:cstheme="majorBidi"/>
+          <w:b/>
+          <w:bCs/>
+          <w:color w:val="4472C4" w:themeColor="accent1"/>
+          <w:sz w:val="32"/>
+          <w:szCs w:val="32"/>
+          <w:rtl/>
+        </w:rPr>
+      </w:pPr>
+    </w:p>
+    <w:p>
+      <w:pPr>
+        <w:bidi w:val="0"/>
+        <w:rPr>
+          <w:rFonts w:asciiTheme="majorBidi" w:hAnsiTheme="majorBidi" w:cstheme="majorBidi"/>
+          <w:b/>
+          <w:bCs/>
+          <w:color w:val="4472C4" w:themeColor="accent1"/>
+          <w:sz w:val="32"/>
+          <w:szCs w:val="32"/>
+          <w:rtl/>
+        </w:rPr>
+      </w:pPr>
+    </w:p>
+    <w:p>
+      <w:pPr>
+        <w:bidi w:val="0"/>
+        <w:rPr>
+          <w:rFonts w:asciiTheme="majorBidi" w:hAnsiTheme="majorBidi" w:cstheme="majorBidi"/>
+          <w:b/>
+          <w:bCs/>
+          <w:color w:val="4472C4" w:themeColor="accent1"/>
+          <w:sz w:val="32"/>
+          <w:szCs w:val="32"/>
+          <w:rtl/>
+        </w:rPr>
+      </w:pPr>
+    </w:p>
+    <w:p>
+      <w:pPr>
+        <w:bidi w:val="0"/>
+        <w:rPr>
+          <w:rFonts w:asciiTheme="majorBidi" w:hAnsiTheme="majorBidi" w:cstheme="majorBidi"/>
+          <w:b/>
+          <w:bCs/>
+          <w:color w:val="4472C4" w:themeColor="accent1"/>
+          <w:sz w:val="32"/>
+          <w:szCs w:val="32"/>
+        </w:rPr>
+      </w:pPr>
+    </w:p>
+    <w:p>
+      <w:pPr>
+        <w:bidi w:val="0"/>
+        <w:spacing w:line="360" w:lineRule="auto"/>
+        <w:ind w:left="720"/>
+        <w:rPr>
+          <w:rFonts w:asciiTheme="majorBidi" w:hAnsiTheme="majorBidi" w:cstheme="majorBidi"/>
+          <w:sz w:val="28"/>
+          <w:szCs w:val="28"/>
+        </w:rPr>
       </w:pPr>
       <w:bookmarkStart w:id="1" w:name="_GoBack"/>
       <w:bookmarkEnd w:id="1"/>
+    </w:p>
+    <w:p>
+      <w:pPr>
+        <w:bidi w:val="0"/>
+      </w:pPr>
     </w:p>
     <w:sectPr>
       <w:footerReference w:type="default" r:id="rId8"/>
@@ -2837,7 +3345,7 @@
       </w:pPr>
     </w:pPrDefault>
   </w:docDefaults>
-  <w:latentStyles w:defLockedState="0" w:defUIPriority="99" w:defSemiHidden="0" w:defUnhideWhenUsed="0" w:defQFormat="0" w:count="377">
+  <w:latentStyles w:defLockedState="0" w:defUIPriority="99" w:defSemiHidden="0" w:defUnhideWhenUsed="0" w:defQFormat="0" w:count="376">
     <w:lsdException w:name="Normal" w:uiPriority="0" w:qFormat="1"/>
     <w:lsdException w:name="heading 1" w:uiPriority="9" w:qFormat="1"/>
     <w:lsdException w:name="heading 2" w:semiHidden="1" w:uiPriority="9" w:unhideWhenUsed="1" w:qFormat="1"/>
@@ -2943,6 +3451,7 @@
     <w:lsdException w:name="HTML Sample" w:semiHidden="1" w:unhideWhenUsed="1"/>
     <w:lsdException w:name="HTML Typewriter" w:semiHidden="1" w:unhideWhenUsed="1"/>
     <w:lsdException w:name="HTML Variable" w:semiHidden="1" w:unhideWhenUsed="1"/>
+    <w:lsdException w:name="Normal Table" w:semiHidden="1" w:unhideWhenUsed="1"/>
     <w:lsdException w:name="annotation subject" w:semiHidden="1" w:unhideWhenUsed="1"/>
     <w:lsdException w:name="No List" w:semiHidden="1" w:unhideWhenUsed="1"/>
     <w:lsdException w:name="Outline List 1" w:semiHidden="1" w:unhideWhenUsed="1"/>
@@ -2989,8 +3498,10 @@
     <w:lsdException w:name="Table Subtle 2" w:semiHidden="1" w:unhideWhenUsed="1"/>
     <w:lsdException w:name="Table Web 1" w:semiHidden="1" w:unhideWhenUsed="1"/>
     <w:lsdException w:name="Table Web 2" w:semiHidden="1" w:unhideWhenUsed="1"/>
+    <w:lsdException w:name="Table Web 3" w:semiHidden="1" w:unhideWhenUsed="1"/>
     <w:lsdException w:name="Balloon Text" w:semiHidden="1" w:unhideWhenUsed="1"/>
     <w:lsdException w:name="Table Grid" w:uiPriority="39"/>
+    <w:lsdException w:name="Table Theme" w:semiHidden="1" w:unhideWhenUsed="1"/>
     <w:lsdException w:name="Placeholder Text" w:semiHidden="1"/>
     <w:lsdException w:name="No Spacing" w:uiPriority="1" w:qFormat="1"/>
     <w:lsdException w:name="Light Shading" w:uiPriority="60"/>
@@ -3211,7 +3722,6 @@
     <w:lsdException w:name="Hashtag" w:semiHidden="1" w:unhideWhenUsed="1"/>
     <w:lsdException w:name="Unresolved Mention" w:semiHidden="1" w:unhideWhenUsed="1"/>
     <w:lsdException w:name="Smart Link" w:semiHidden="1" w:unhideWhenUsed="1"/>
-    <w:lsdException w:name="Smart Link Error" w:semiHidden="1" w:unhideWhenUsed="1"/>
   </w:latentStyles>
   <w:style w:type="paragraph" w:default="1" w:styleId="a">
     <w:name w:val="Normal"/>

</xml_diff>

<commit_message>
Adding 1 1.1 and 1.2
</commit_message>
<xml_diff>
--- a/‏‏Project-Phase-01-CS310-B-171 (#).docx
+++ b/‏‏Project-Phase-01-CS310-B-171 (#).docx
@@ -793,7 +793,6 @@
                 <w:color w:val="FF0000"/>
               </w:rPr>
             </w:pPr>
-            <w:proofErr w:type="gramStart"/>
             <w:r>
               <w:rPr>
                 <w:rFonts w:asciiTheme="minorHAnsi" w:hAnsiTheme="minorHAnsi" w:cstheme="minorHAnsi"/>
@@ -814,7 +813,6 @@
               <w:t>abdulaziz</w:t>
             </w:r>
             <w:proofErr w:type="spellEnd"/>
-            <w:proofErr w:type="gramEnd"/>
             <w:r>
               <w:rPr>
                 <w:rFonts w:asciiTheme="minorHAnsi" w:hAnsiTheme="minorHAnsi" w:cstheme="minorHAnsi"/>
@@ -879,7 +877,6 @@
               <w:t xml:space="preserve"> </w:t>
             </w:r>
             <w:proofErr w:type="spellStart"/>
-            <w:proofErr w:type="gramStart"/>
             <w:r>
               <w:rPr>
                 <w:rFonts w:asciiTheme="minorHAnsi" w:hAnsiTheme="minorHAnsi" w:cstheme="minorHAnsi"/>
@@ -897,17 +894,7 @@
                 <w:bCs/>
                 <w:color w:val="FF0000"/>
               </w:rPr>
-              <w:t>(</w:t>
-            </w:r>
-            <w:proofErr w:type="gramEnd"/>
-            <w:r>
-              <w:rPr>
-                <w:rFonts w:asciiTheme="minorHAnsi" w:hAnsiTheme="minorHAnsi" w:cstheme="minorHAnsi"/>
-                <w:b/>
-                <w:bCs/>
-                <w:color w:val="FF0000"/>
-              </w:rPr>
-              <w:t>439013074)</w:t>
+              <w:t>(439013074)</w:t>
             </w:r>
           </w:p>
           <w:p>
@@ -1019,31 +1006,7 @@
                 <w:sz w:val="26"/>
                 <w:szCs w:val="26"/>
               </w:rPr>
-              <w:t xml:space="preserve"> </w:t>
-            </w:r>
-            <w:proofErr w:type="gramStart"/>
-            <w:r>
-              <w:rPr>
-                <w:rFonts w:cstheme="minorHAnsi"/>
-                <w:b/>
-                <w:bCs/>
-                <w:color w:val="FF0000"/>
-                <w:sz w:val="26"/>
-                <w:szCs w:val="26"/>
-              </w:rPr>
-              <w:t>Alotaibi(</w:t>
-            </w:r>
-            <w:proofErr w:type="gramEnd"/>
-            <w:r>
-              <w:rPr>
-                <w:rFonts w:cstheme="minorHAnsi"/>
-                <w:b/>
-                <w:bCs/>
-                <w:color w:val="FF0000"/>
-                <w:sz w:val="26"/>
-                <w:szCs w:val="26"/>
-              </w:rPr>
-              <w:t>439012737)</w:t>
+              <w:t xml:space="preserve"> Alotaibi(439012737)</w:t>
             </w:r>
           </w:p>
           <w:p>
@@ -1101,7 +1064,6 @@
               </w:rPr>
             </w:pPr>
             <w:proofErr w:type="spellStart"/>
-            <w:proofErr w:type="gramStart"/>
             <w:r>
               <w:rPr>
                 <w:rFonts w:asciiTheme="minorHAnsi" w:hAnsiTheme="minorHAnsi" w:cstheme="minorHAnsi"/>
@@ -1112,7 +1074,6 @@
               <w:t>Dr.Sultan</w:t>
             </w:r>
             <w:proofErr w:type="spellEnd"/>
-            <w:proofErr w:type="gramEnd"/>
             <w:r>
               <w:rPr>
                 <w:rFonts w:asciiTheme="minorHAnsi" w:hAnsiTheme="minorHAnsi" w:cstheme="minorHAnsi"/>
@@ -2153,12 +2114,25 @@
           <w:rtl/>
         </w:rPr>
       </w:pPr>
-      <w:bookmarkStart w:id="1" w:name="_GoBack"/>
-      <w:bookmarkEnd w:id="1"/>
-    </w:p>
-    <w:p>
-      <w:pPr>
+    </w:p>
+    <w:p>
+      <w:pPr>
+        <w:pStyle w:val="a3"/>
+        <w:numPr>
+          <w:ilvl w:val="0"/>
+          <w:numId w:val="4"/>
+        </w:numPr>
         <w:bidi w:val="0"/>
+        <w:spacing w:line="256" w:lineRule="auto"/>
+        <w:rPr>
+          <w:rFonts w:asciiTheme="majorBidi" w:hAnsiTheme="majorBidi" w:cstheme="majorBidi"/>
+          <w:b/>
+          <w:bCs/>
+          <w:sz w:val="32"/>
+          <w:szCs w:val="32"/>
+        </w:rPr>
+      </w:pPr>
+      <w:r>
         <w:rPr>
           <w:rFonts w:asciiTheme="majorBidi" w:hAnsiTheme="majorBidi" w:cstheme="majorBidi"/>
           <w:b/>
@@ -2166,7 +2140,61 @@
           <w:color w:val="4472C4" w:themeColor="accent1"/>
           <w:sz w:val="32"/>
           <w:szCs w:val="32"/>
+        </w:rPr>
+        <w:lastRenderedPageBreak/>
+        <w:t>Introduction</w:t>
+      </w:r>
+    </w:p>
+    <w:p>
+      <w:pPr>
+        <w:pStyle w:val="a3"/>
+        <w:bidi w:val="0"/>
+        <w:rPr>
+          <w:rFonts w:asciiTheme="majorBidi" w:hAnsiTheme="majorBidi" w:cstheme="majorBidi"/>
+          <w:b/>
+          <w:bCs/>
+          <w:sz w:val="28"/>
+          <w:szCs w:val="28"/>
+        </w:rPr>
+      </w:pPr>
+    </w:p>
+    <w:p>
+      <w:pPr>
+        <w:pStyle w:val="a3"/>
+        <w:bidi w:val="0"/>
+        <w:spacing w:line="360" w:lineRule="auto"/>
+        <w:rPr>
+          <w:rFonts w:asciiTheme="majorBidi" w:hAnsiTheme="majorBidi" w:cstheme="majorBidi"/>
+          <w:sz w:val="28"/>
+          <w:szCs w:val="28"/>
           <w:rtl/>
+        </w:rPr>
+      </w:pPr>
+      <w:r>
+        <w:rPr>
+          <w:rFonts w:asciiTheme="majorBidi" w:hAnsiTheme="majorBidi" w:cstheme="majorBidi"/>
+          <w:sz w:val="28"/>
+          <w:szCs w:val="28"/>
+        </w:rPr>
+        <w:t xml:space="preserve">               This section is divided into subsections in which the first one describes the purpose of the project. The second and third subsections provide the scope of the project and the acronyms used, respectively. Finally, the last subsection lists the references used.</w:t>
+      </w:r>
+    </w:p>
+    <w:p>
+      <w:pPr>
+        <w:bidi w:val="0"/>
+        <w:ind w:left="360"/>
+        <w:rPr>
+          <w:rFonts w:asciiTheme="majorBidi" w:hAnsiTheme="majorBidi" w:cstheme="majorBidi"/>
+          <w:rtl/>
+        </w:rPr>
+      </w:pPr>
+    </w:p>
+    <w:p>
+      <w:pPr>
+        <w:bidi w:val="0"/>
+        <w:ind w:left="360"/>
+        <w:rPr>
+          <w:rFonts w:asciiTheme="majorBidi" w:hAnsiTheme="majorBidi" w:cstheme="majorBidi"/>
         </w:rPr>
       </w:pPr>
     </w:p>
@@ -2182,6 +2210,110 @@
           <w:szCs w:val="32"/>
         </w:rPr>
       </w:pPr>
+      <w:r>
+        <w:rPr>
+          <w:rFonts w:asciiTheme="majorBidi" w:hAnsiTheme="majorBidi" w:cstheme="majorBidi"/>
+          <w:b/>
+          <w:bCs/>
+          <w:color w:val="4472C4" w:themeColor="accent1"/>
+          <w:sz w:val="32"/>
+          <w:szCs w:val="32"/>
+        </w:rPr>
+        <w:t xml:space="preserve">   1.1 Purpose</w:t>
+      </w:r>
+    </w:p>
+    <w:p>
+      <w:pPr>
+        <w:bidi w:val="0"/>
+        <w:spacing w:line="360" w:lineRule="auto"/>
+        <w:ind w:left="720"/>
+        <w:rPr>
+          <w:rFonts w:asciiTheme="majorBidi" w:hAnsiTheme="majorBidi" w:cstheme="majorBidi"/>
+          <w:sz w:val="28"/>
+          <w:szCs w:val="28"/>
+        </w:rPr>
+      </w:pPr>
+      <w:r>
+        <w:rPr>
+          <w:rFonts w:asciiTheme="majorBidi" w:hAnsiTheme="majorBidi" w:cstheme="majorBidi"/>
+          <w:sz w:val="28"/>
+          <w:szCs w:val="28"/>
+        </w:rPr>
+        <w:t xml:space="preserve">              In this SRS document, the project plan is described.  The target of this project is also explained. In addition, the tasks of each team member of this project are presented. Moreover, the specifications and requirements of the project are presented</w:t>
+      </w:r>
+      <w:r>
+        <w:rPr>
+          <w:rFonts w:asciiTheme="majorBidi" w:hAnsiTheme="majorBidi" w:cstheme="majorBidi"/>
+        </w:rPr>
+        <w:t>.</w:t>
+      </w:r>
+    </w:p>
+    <w:p>
+      <w:pPr>
+        <w:bidi w:val="0"/>
+        <w:rPr>
+          <w:rFonts w:asciiTheme="majorBidi" w:hAnsiTheme="majorBidi" w:cstheme="majorBidi"/>
+        </w:rPr>
+      </w:pPr>
+    </w:p>
+    <w:p>
+      <w:pPr>
+        <w:bidi w:val="0"/>
+        <w:rPr>
+          <w:rFonts w:asciiTheme="majorBidi" w:hAnsiTheme="majorBidi" w:cstheme="majorBidi"/>
+          <w:b/>
+          <w:bCs/>
+          <w:color w:val="4472C4" w:themeColor="accent1"/>
+          <w:sz w:val="32"/>
+          <w:szCs w:val="32"/>
+        </w:rPr>
+      </w:pPr>
+      <w:r>
+        <w:rPr>
+          <w:rFonts w:asciiTheme="majorBidi" w:hAnsiTheme="majorBidi" w:cstheme="majorBidi"/>
+          <w:b/>
+          <w:bCs/>
+          <w:color w:val="4472C4" w:themeColor="accent1"/>
+          <w:sz w:val="32"/>
+          <w:szCs w:val="32"/>
+        </w:rPr>
+        <w:t xml:space="preserve">   1.2 Scope</w:t>
+      </w:r>
+    </w:p>
+    <w:p>
+      <w:pPr>
+        <w:bidi w:val="0"/>
+        <w:spacing w:line="360" w:lineRule="auto"/>
+        <w:ind w:left="720"/>
+        <w:rPr>
+          <w:rFonts w:asciiTheme="majorBidi" w:hAnsiTheme="majorBidi" w:cstheme="majorBidi"/>
+          <w:sz w:val="28"/>
+          <w:szCs w:val="28"/>
+        </w:rPr>
+      </w:pPr>
+      <w:r>
+        <w:rPr>
+          <w:rFonts w:asciiTheme="majorBidi" w:hAnsiTheme="majorBidi" w:cstheme="majorBidi"/>
+          <w:sz w:val="28"/>
+          <w:szCs w:val="28"/>
+        </w:rPr>
+        <w:t xml:space="preserve">              The “college tracking system” is an application designed to help students and faculty staff to follow their schedule as well as their examination by offering a set of properties that include: classes location identification, teaching faculties schedules, emails, method of communications  as well as office identification, also student’s examination schedule. This application also provides university map and GPS to help students tracking their classes. It will be free to download and use by people belong to college of computer science. College tracking system will not have access to student’s marks and will not be connected to university website. In addition to that, this application just operates within the university local area network (LAN). </w:t>
+      </w:r>
+    </w:p>
+    <w:p>
+      <w:pPr>
+        <w:bidi w:val="0"/>
+        <w:rPr>
+          <w:rFonts w:asciiTheme="majorBidi" w:hAnsiTheme="majorBidi" w:cstheme="majorBidi"/>
+          <w:b/>
+          <w:bCs/>
+          <w:color w:val="4472C4" w:themeColor="accent1"/>
+          <w:sz w:val="32"/>
+          <w:szCs w:val="32"/>
+        </w:rPr>
+      </w:pPr>
+      <w:bookmarkStart w:id="1" w:name="_GoBack"/>
+      <w:bookmarkEnd w:id="1"/>
     </w:p>
     <w:p>
       <w:pPr>
@@ -2700,7 +2832,7 @@
       </w:pPr>
     </w:pPrDefault>
   </w:docDefaults>
-  <w:latentStyles w:defLockedState="0" w:defUIPriority="99" w:defSemiHidden="0" w:defUnhideWhenUsed="0" w:defQFormat="0" w:count="376">
+  <w:latentStyles w:defLockedState="0" w:defUIPriority="99" w:defSemiHidden="0" w:defUnhideWhenUsed="0" w:defQFormat="0" w:count="377">
     <w:lsdException w:name="Normal" w:uiPriority="0" w:qFormat="1"/>
     <w:lsdException w:name="heading 1" w:uiPriority="9" w:qFormat="1"/>
     <w:lsdException w:name="heading 2" w:semiHidden="1" w:uiPriority="9" w:unhideWhenUsed="1" w:qFormat="1"/>
@@ -2806,7 +2938,6 @@
     <w:lsdException w:name="HTML Sample" w:semiHidden="1" w:unhideWhenUsed="1"/>
     <w:lsdException w:name="HTML Typewriter" w:semiHidden="1" w:unhideWhenUsed="1"/>
     <w:lsdException w:name="HTML Variable" w:semiHidden="1" w:unhideWhenUsed="1"/>
-    <w:lsdException w:name="Normal Table" w:semiHidden="1" w:unhideWhenUsed="1"/>
     <w:lsdException w:name="annotation subject" w:semiHidden="1" w:unhideWhenUsed="1"/>
     <w:lsdException w:name="No List" w:semiHidden="1" w:unhideWhenUsed="1"/>
     <w:lsdException w:name="Outline List 1" w:semiHidden="1" w:unhideWhenUsed="1"/>
@@ -2853,10 +2984,8 @@
     <w:lsdException w:name="Table Subtle 2" w:semiHidden="1" w:unhideWhenUsed="1"/>
     <w:lsdException w:name="Table Web 1" w:semiHidden="1" w:unhideWhenUsed="1"/>
     <w:lsdException w:name="Table Web 2" w:semiHidden="1" w:unhideWhenUsed="1"/>
-    <w:lsdException w:name="Table Web 3" w:semiHidden="1" w:unhideWhenUsed="1"/>
     <w:lsdException w:name="Balloon Text" w:semiHidden="1" w:unhideWhenUsed="1"/>
     <w:lsdException w:name="Table Grid" w:uiPriority="39"/>
-    <w:lsdException w:name="Table Theme" w:semiHidden="1" w:unhideWhenUsed="1"/>
     <w:lsdException w:name="Placeholder Text" w:semiHidden="1"/>
     <w:lsdException w:name="No Spacing" w:uiPriority="1" w:qFormat="1"/>
     <w:lsdException w:name="Light Shading" w:uiPriority="60"/>
@@ -3077,6 +3206,7 @@
     <w:lsdException w:name="Hashtag" w:semiHidden="1" w:unhideWhenUsed="1"/>
     <w:lsdException w:name="Unresolved Mention" w:semiHidden="1" w:unhideWhenUsed="1"/>
     <w:lsdException w:name="Smart Link" w:semiHidden="1" w:unhideWhenUsed="1"/>
+    <w:lsdException w:name="Smart Link Error" w:semiHidden="1" w:unhideWhenUsed="1"/>
   </w:latentStyles>
   <w:style w:type="paragraph" w:default="1" w:styleId="a">
     <w:name w:val="Normal"/>

</xml_diff>